<commit_message>
emergency fix left to do
</commit_message>
<xml_diff>
--- a/Lift Project/Test Cases Lift Project.docx
+++ b/Lift Project/Test Cases Lift Project.docx
@@ -12,6 +12,14 @@
         <w:rPr>
           <w:sz w:val="24"/>
         </w:rPr>
+        <w:t xml:space="preserve"> </w:t>
+      </w:r>
+      <w:bookmarkStart w:id="0" w:name="_GoBack"/>
+      <w:bookmarkEnd w:id="0"/>
+      <w:r>
+        <w:rPr>
+          <w:sz w:val="24"/>
+        </w:rPr>
         <w:t>Test Cases: Travel Floor</w:t>
       </w:r>
     </w:p>
@@ -829,8 +837,6 @@
         </w:rPr>
         <w:t>GG</w:t>
       </w:r>
-      <w:bookmarkStart w:id="0" w:name="_GoBack"/>
-      <w:bookmarkEnd w:id="0"/>
     </w:p>
     <w:sectPr>
       <w:pgSz w:w="11906" w:h="16838"/>
@@ -2024,7 +2030,7 @@
       </w:pPr>
     </w:pPrDefault>
   </w:docDefaults>
-  <w:latentStyles w:defLockedState="0" w:defUIPriority="99" w:defSemiHidden="0" w:defUnhideWhenUsed="0" w:defQFormat="0" w:count="375">
+  <w:latentStyles w:defLockedState="0" w:defUIPriority="99" w:defSemiHidden="0" w:defUnhideWhenUsed="0" w:defQFormat="0" w:count="376">
     <w:lsdException w:name="Normal" w:uiPriority="0" w:qFormat="1"/>
     <w:lsdException w:name="heading 1" w:uiPriority="9" w:qFormat="1"/>
     <w:lsdException w:name="heading 2" w:semiHidden="1" w:uiPriority="9" w:unhideWhenUsed="1" w:qFormat="1"/>
@@ -2130,7 +2136,6 @@
     <w:lsdException w:name="HTML Sample" w:semiHidden="1" w:unhideWhenUsed="1"/>
     <w:lsdException w:name="HTML Typewriter" w:semiHidden="1" w:unhideWhenUsed="1"/>
     <w:lsdException w:name="HTML Variable" w:semiHidden="1" w:unhideWhenUsed="1"/>
-    <w:lsdException w:name="Normal Table" w:semiHidden="1" w:unhideWhenUsed="1"/>
     <w:lsdException w:name="annotation subject" w:semiHidden="1" w:unhideWhenUsed="1"/>
     <w:lsdException w:name="No List" w:semiHidden="1" w:unhideWhenUsed="1"/>
     <w:lsdException w:name="Outline List 1" w:semiHidden="1" w:unhideWhenUsed="1"/>
@@ -2177,10 +2182,8 @@
     <w:lsdException w:name="Table Subtle 2" w:semiHidden="1" w:unhideWhenUsed="1"/>
     <w:lsdException w:name="Table Web 1" w:semiHidden="1" w:unhideWhenUsed="1"/>
     <w:lsdException w:name="Table Web 2" w:semiHidden="1" w:unhideWhenUsed="1"/>
-    <w:lsdException w:name="Table Web 3" w:semiHidden="1" w:unhideWhenUsed="1"/>
     <w:lsdException w:name="Balloon Text" w:semiHidden="1" w:unhideWhenUsed="1"/>
     <w:lsdException w:name="Table Grid" w:uiPriority="39"/>
-    <w:lsdException w:name="Table Theme" w:semiHidden="1" w:unhideWhenUsed="1"/>
     <w:lsdException w:name="Placeholder Text" w:semiHidden="1"/>
     <w:lsdException w:name="No Spacing" w:uiPriority="1" w:qFormat="1"/>
     <w:lsdException w:name="Light Shading" w:uiPriority="60"/>
@@ -2400,6 +2403,7 @@
     <w:lsdException w:name="Smart Hyperlink" w:semiHidden="1" w:unhideWhenUsed="1"/>
     <w:lsdException w:name="Hashtag" w:semiHidden="1" w:unhideWhenUsed="1"/>
     <w:lsdException w:name="Unresolved Mention" w:semiHidden="1" w:unhideWhenUsed="1"/>
+    <w:lsdException w:name="Smart Link" w:semiHidden="1" w:unhideWhenUsed="1"/>
   </w:latentStyles>
   <w:style w:type="paragraph" w:default="1" w:styleId="Normal">
     <w:name w:val="Normal"/>

</xml_diff>

<commit_message>
some commenting still left to do
</commit_message>
<xml_diff>
--- a/Lift Project/Test Cases Lift Project.docx
+++ b/Lift Project/Test Cases Lift Project.docx
@@ -14,536 +14,560 @@
         </w:rPr>
         <w:t xml:space="preserve"> </w:t>
       </w:r>
+      <w:r>
+        <w:rPr>
+          <w:sz w:val="24"/>
+        </w:rPr>
+        <w:t>Test Cases: Travel Floor</w:t>
+      </w:r>
+    </w:p>
+    <w:p>
+      <w:pPr>
+        <w:pStyle w:val="ListParagraph"/>
+        <w:numPr>
+          <w:ilvl w:val="0"/>
+          <w:numId w:val="1"/>
+        </w:numPr>
+        <w:rPr>
+          <w:sz w:val="24"/>
+        </w:rPr>
+      </w:pPr>
+      <w:r>
+        <w:rPr>
+          <w:sz w:val="24"/>
+        </w:rPr>
+        <w:t>Must travel up one floor</w:t>
+      </w:r>
+    </w:p>
+    <w:p>
+      <w:pPr>
+        <w:pStyle w:val="ListParagraph"/>
+        <w:numPr>
+          <w:ilvl w:val="0"/>
+          <w:numId w:val="1"/>
+        </w:numPr>
+        <w:rPr>
+          <w:sz w:val="24"/>
+        </w:rPr>
+      </w:pPr>
+      <w:r>
+        <w:rPr>
+          <w:sz w:val="24"/>
+        </w:rPr>
+        <w:t>Must travel down one floor</w:t>
+      </w:r>
+    </w:p>
+    <w:p>
+      <w:pPr>
+        <w:pStyle w:val="ListParagraph"/>
+        <w:numPr>
+          <w:ilvl w:val="0"/>
+          <w:numId w:val="1"/>
+        </w:numPr>
+        <w:rPr>
+          <w:sz w:val="24"/>
+        </w:rPr>
+      </w:pPr>
+      <w:r>
+        <w:rPr>
+          <w:sz w:val="24"/>
+        </w:rPr>
+        <w:t>Start at any floor</w:t>
+      </w:r>
+    </w:p>
+    <w:p>
+      <w:pPr>
+        <w:pStyle w:val="ListParagraph"/>
+        <w:numPr>
+          <w:ilvl w:val="0"/>
+          <w:numId w:val="1"/>
+        </w:numPr>
+        <w:rPr>
+          <w:sz w:val="24"/>
+        </w:rPr>
+      </w:pPr>
+      <w:r>
+        <w:rPr>
+          <w:sz w:val="24"/>
+        </w:rPr>
+        <w:t>Max 10</w:t>
+      </w:r>
+    </w:p>
+    <w:p>
+      <w:pPr>
+        <w:pStyle w:val="ListParagraph"/>
+        <w:numPr>
+          <w:ilvl w:val="0"/>
+          <w:numId w:val="1"/>
+        </w:numPr>
+        <w:rPr>
+          <w:sz w:val="24"/>
+        </w:rPr>
+      </w:pPr>
+      <w:r>
+        <w:rPr>
+          <w:sz w:val="24"/>
+        </w:rPr>
+        <w:t>Min 1</w:t>
+      </w:r>
+    </w:p>
+    <w:p>
+      <w:pPr>
+        <w:pStyle w:val="ListParagraph"/>
+        <w:numPr>
+          <w:ilvl w:val="0"/>
+          <w:numId w:val="1"/>
+        </w:numPr>
+        <w:rPr>
+          <w:sz w:val="24"/>
+        </w:rPr>
+      </w:pPr>
+      <w:r>
+        <w:rPr>
+          <w:sz w:val="24"/>
+        </w:rPr>
+        <w:t>Wait 2 seconds between each floor</w:t>
+      </w:r>
+    </w:p>
+    <w:p>
+      <w:pPr>
+        <w:rPr>
+          <w:sz w:val="24"/>
+        </w:rPr>
+      </w:pPr>
+      <w:r>
+        <w:rPr>
+          <w:sz w:val="24"/>
+        </w:rPr>
+        <w:t>Input Floors</w:t>
+      </w:r>
+    </w:p>
+    <w:p>
+      <w:pPr>
+        <w:pStyle w:val="ListParagraph"/>
+        <w:numPr>
+          <w:ilvl w:val="0"/>
+          <w:numId w:val="2"/>
+        </w:numPr>
+        <w:rPr>
+          <w:sz w:val="24"/>
+        </w:rPr>
+      </w:pPr>
+      <w:r>
+        <w:rPr>
+          <w:sz w:val="24"/>
+        </w:rPr>
+        <w:t>1-(1)0 can be added to queue</w:t>
+      </w:r>
+    </w:p>
+    <w:p>
+      <w:pPr>
+        <w:pStyle w:val="ListParagraph"/>
+        <w:numPr>
+          <w:ilvl w:val="0"/>
+          <w:numId w:val="2"/>
+        </w:numPr>
+        <w:rPr>
+          <w:sz w:val="24"/>
+        </w:rPr>
+      </w:pPr>
+      <w:r>
+        <w:rPr>
+          <w:sz w:val="24"/>
+        </w:rPr>
+        <w:t>Works on stopped floors</w:t>
+      </w:r>
+    </w:p>
+    <w:p>
+      <w:pPr>
+        <w:pStyle w:val="ListParagraph"/>
+        <w:numPr>
+          <w:ilvl w:val="0"/>
+          <w:numId w:val="2"/>
+        </w:numPr>
+        <w:rPr>
+          <w:sz w:val="24"/>
+        </w:rPr>
+      </w:pPr>
+      <w:r>
+        <w:rPr>
+          <w:sz w:val="24"/>
+        </w:rPr>
+        <w:t>Works on moving floors</w:t>
+      </w:r>
+    </w:p>
+    <w:p>
+      <w:pPr>
+        <w:rPr>
+          <w:sz w:val="24"/>
+        </w:rPr>
+      </w:pPr>
+      <w:r>
+        <w:rPr>
+          <w:sz w:val="24"/>
+        </w:rPr>
+        <w:t>Sort Floor</w:t>
+      </w:r>
+    </w:p>
+    <w:p>
+      <w:pPr>
+        <w:pStyle w:val="ListParagraph"/>
+        <w:numPr>
+          <w:ilvl w:val="0"/>
+          <w:numId w:val="3"/>
+        </w:numPr>
+        <w:rPr>
+          <w:sz w:val="24"/>
+        </w:rPr>
+      </w:pPr>
+      <w:r>
+        <w:rPr>
+          <w:sz w:val="24"/>
+        </w:rPr>
+        <w:t>Floor sorted in direction of travel</w:t>
+      </w:r>
+    </w:p>
+    <w:p>
+      <w:pPr>
+        <w:pStyle w:val="ListParagraph"/>
+        <w:numPr>
+          <w:ilvl w:val="0"/>
+          <w:numId w:val="3"/>
+        </w:numPr>
+        <w:rPr>
+          <w:sz w:val="24"/>
+        </w:rPr>
+      </w:pPr>
+      <w:r>
+        <w:rPr>
+          <w:sz w:val="24"/>
+        </w:rPr>
+        <w:t xml:space="preserve">No duplicates </w:t>
+      </w:r>
+      <w:proofErr w:type="gramStart"/>
+      <w:r>
+        <w:rPr>
+          <w:sz w:val="24"/>
+        </w:rPr>
+        <w:t>requests</w:t>
+      </w:r>
+      <w:proofErr w:type="gramEnd"/>
+    </w:p>
+    <w:p>
+      <w:pPr>
+        <w:pStyle w:val="ListParagraph"/>
+        <w:numPr>
+          <w:ilvl w:val="0"/>
+          <w:numId w:val="3"/>
+        </w:numPr>
+        <w:rPr>
+          <w:sz w:val="24"/>
+        </w:rPr>
+      </w:pPr>
+      <w:r>
+        <w:rPr>
+          <w:sz w:val="24"/>
+        </w:rPr>
+        <w:t>Floors not on travel path are correctly sorted at end</w:t>
+      </w:r>
+    </w:p>
+    <w:p>
+      <w:pPr>
+        <w:rPr>
+          <w:sz w:val="24"/>
+        </w:rPr>
+      </w:pPr>
+      <w:r>
+        <w:rPr>
+          <w:sz w:val="24"/>
+        </w:rPr>
+        <w:t>Stop at Floor</w:t>
+      </w:r>
+    </w:p>
+    <w:p>
+      <w:pPr>
+        <w:pStyle w:val="ListParagraph"/>
+        <w:numPr>
+          <w:ilvl w:val="0"/>
+          <w:numId w:val="4"/>
+        </w:numPr>
+        <w:rPr>
+          <w:sz w:val="24"/>
+        </w:rPr>
+      </w:pPr>
+      <w:r>
+        <w:rPr>
+          <w:sz w:val="24"/>
+        </w:rPr>
+        <w:t>Detect requested floor</w:t>
+      </w:r>
+    </w:p>
+    <w:p>
+      <w:pPr>
+        <w:pStyle w:val="ListParagraph"/>
+        <w:numPr>
+          <w:ilvl w:val="0"/>
+          <w:numId w:val="4"/>
+        </w:numPr>
+        <w:rPr>
+          <w:sz w:val="24"/>
+        </w:rPr>
+      </w:pPr>
+      <w:r>
+        <w:rPr>
+          <w:sz w:val="24"/>
+        </w:rPr>
+        <w:t>Call open door</w:t>
+      </w:r>
+    </w:p>
+    <w:p>
+      <w:pPr>
+        <w:pStyle w:val="ListParagraph"/>
+        <w:numPr>
+          <w:ilvl w:val="0"/>
+          <w:numId w:val="4"/>
+        </w:numPr>
+        <w:rPr>
+          <w:sz w:val="24"/>
+        </w:rPr>
+      </w:pPr>
+      <w:r>
+        <w:rPr>
+          <w:sz w:val="24"/>
+        </w:rPr>
+        <w:t>Wait 3 seconds</w:t>
+      </w:r>
+    </w:p>
+    <w:p>
+      <w:pPr>
+        <w:pStyle w:val="ListParagraph"/>
+        <w:numPr>
+          <w:ilvl w:val="0"/>
+          <w:numId w:val="4"/>
+        </w:numPr>
+        <w:rPr>
+          <w:sz w:val="24"/>
+        </w:rPr>
+      </w:pPr>
+      <w:r>
+        <w:rPr>
+          <w:sz w:val="24"/>
+        </w:rPr>
+        <w:t>Call close door</w:t>
+      </w:r>
+    </w:p>
+    <w:p>
+      <w:pPr>
+        <w:rPr>
+          <w:sz w:val="24"/>
+        </w:rPr>
+      </w:pPr>
+      <w:r>
+        <w:rPr>
+          <w:sz w:val="24"/>
+        </w:rPr>
+        <w:t>Close Door</w:t>
+      </w:r>
+    </w:p>
+    <w:p>
+      <w:pPr>
+        <w:pStyle w:val="ListParagraph"/>
+        <w:numPr>
+          <w:ilvl w:val="0"/>
+          <w:numId w:val="5"/>
+        </w:numPr>
+        <w:rPr>
+          <w:sz w:val="24"/>
+        </w:rPr>
+      </w:pPr>
+      <w:r>
+        <w:rPr>
+          <w:sz w:val="24"/>
+        </w:rPr>
+        <w:t>Spin motor when door closing</w:t>
+      </w:r>
+    </w:p>
+    <w:p>
+      <w:pPr>
+        <w:pStyle w:val="ListParagraph"/>
+        <w:numPr>
+          <w:ilvl w:val="0"/>
+          <w:numId w:val="5"/>
+        </w:numPr>
+        <w:rPr>
+          <w:sz w:val="24"/>
+        </w:rPr>
+      </w:pPr>
+      <w:r>
+        <w:rPr>
+          <w:sz w:val="24"/>
+        </w:rPr>
+        <w:t>Interrupt waiting sequence</w:t>
+      </w:r>
+    </w:p>
+    <w:p>
+      <w:pPr>
+        <w:pStyle w:val="ListParagraph"/>
+        <w:numPr>
+          <w:ilvl w:val="0"/>
+          <w:numId w:val="5"/>
+        </w:numPr>
+        <w:rPr>
+          <w:sz w:val="24"/>
+        </w:rPr>
+      </w:pPr>
+      <w:r>
+        <w:rPr>
+          <w:sz w:val="24"/>
+        </w:rPr>
+        <w:t>Does not interrupt open door sequence</w:t>
+      </w:r>
+    </w:p>
+    <w:p>
+      <w:pPr>
+        <w:rPr>
+          <w:sz w:val="24"/>
+        </w:rPr>
+      </w:pPr>
+      <w:r>
+        <w:rPr>
+          <w:sz w:val="24"/>
+        </w:rPr>
+        <w:t>Emergency</w:t>
+      </w:r>
+    </w:p>
+    <w:p>
+      <w:pPr>
+        <w:pStyle w:val="ListParagraph"/>
+        <w:numPr>
+          <w:ilvl w:val="0"/>
+          <w:numId w:val="7"/>
+        </w:numPr>
+        <w:rPr>
+          <w:sz w:val="24"/>
+        </w:rPr>
+      </w:pPr>
+      <w:r>
+        <w:rPr>
+          <w:sz w:val="24"/>
+        </w:rPr>
+        <w:t>If ‘*” pressed, initiate emergency</w:t>
+      </w:r>
+    </w:p>
+    <w:p>
+      <w:pPr>
+        <w:pStyle w:val="ListParagraph"/>
+        <w:numPr>
+          <w:ilvl w:val="0"/>
+          <w:numId w:val="6"/>
+        </w:numPr>
+        <w:rPr>
+          <w:sz w:val="24"/>
+        </w:rPr>
+      </w:pPr>
+      <w:r>
+        <w:rPr>
+          <w:sz w:val="24"/>
+        </w:rPr>
+        <w:t>If door open and not on floor 1, close door</w:t>
+      </w:r>
+    </w:p>
+    <w:p>
+      <w:pPr>
+        <w:pStyle w:val="ListParagraph"/>
+        <w:numPr>
+          <w:ilvl w:val="0"/>
+          <w:numId w:val="6"/>
+        </w:numPr>
+        <w:rPr>
+          <w:sz w:val="24"/>
+        </w:rPr>
+      </w:pPr>
+      <w:r>
+        <w:rPr>
+          <w:sz w:val="24"/>
+        </w:rPr>
+        <w:t>Once door closed, move to floor 1</w:t>
+      </w:r>
+    </w:p>
+    <w:p>
+      <w:pPr>
+        <w:pStyle w:val="ListParagraph"/>
+        <w:numPr>
+          <w:ilvl w:val="0"/>
+          <w:numId w:val="6"/>
+        </w:numPr>
+        <w:rPr>
+          <w:sz w:val="24"/>
+        </w:rPr>
+      </w:pPr>
+      <w:r>
+        <w:rPr>
+          <w:sz w:val="24"/>
+        </w:rPr>
+        <w:t>Open door on floor 1</w:t>
+      </w:r>
+    </w:p>
+    <w:p>
+      <w:pPr>
+        <w:pStyle w:val="ListParagraph"/>
+        <w:numPr>
+          <w:ilvl w:val="0"/>
+          <w:numId w:val="6"/>
+        </w:numPr>
+        <w:rPr>
+          <w:sz w:val="24"/>
+        </w:rPr>
+      </w:pPr>
+      <w:r>
+        <w:rPr>
+          <w:sz w:val="24"/>
+        </w:rPr>
+        <w:t xml:space="preserve">Stay open for </w:t>
+      </w:r>
+      <w:r>
+        <w:rPr>
+          <w:sz w:val="24"/>
+        </w:rPr>
+        <w:t>7</w:t>
+      </w:r>
+      <w:r>
+        <w:rPr>
+          <w:sz w:val="24"/>
+        </w:rPr>
+        <w:t xml:space="preserve"> seconds</w:t>
+      </w:r>
+    </w:p>
+    <w:p>
+      <w:pPr>
+        <w:pStyle w:val="ListParagraph"/>
+        <w:numPr>
+          <w:ilvl w:val="0"/>
+          <w:numId w:val="6"/>
+        </w:numPr>
+        <w:rPr>
+          <w:sz w:val="24"/>
+        </w:rPr>
+      </w:pPr>
+      <w:r>
+        <w:rPr>
+          <w:sz w:val="24"/>
+        </w:rPr>
+        <w:t xml:space="preserve">Close door after </w:t>
+      </w:r>
+      <w:r>
+        <w:rPr>
+          <w:sz w:val="24"/>
+        </w:rPr>
+        <w:t>7</w:t>
+      </w:r>
       <w:bookmarkStart w:id="0" w:name="_GoBack"/>
       <w:bookmarkEnd w:id="0"/>
       <w:r>
         <w:rPr>
           <w:sz w:val="24"/>
         </w:rPr>
-        <w:t>Test Cases: Travel Floor</w:t>
-      </w:r>
-    </w:p>
-    <w:p>
-      <w:pPr>
-        <w:pStyle w:val="ListParagraph"/>
-        <w:numPr>
-          <w:ilvl w:val="0"/>
-          <w:numId w:val="1"/>
-        </w:numPr>
-        <w:rPr>
-          <w:sz w:val="24"/>
-        </w:rPr>
-      </w:pPr>
-      <w:r>
-        <w:rPr>
-          <w:sz w:val="24"/>
-        </w:rPr>
-        <w:t>Must travel up one floor</w:t>
-      </w:r>
-    </w:p>
-    <w:p>
-      <w:pPr>
-        <w:pStyle w:val="ListParagraph"/>
-        <w:numPr>
-          <w:ilvl w:val="0"/>
-          <w:numId w:val="1"/>
-        </w:numPr>
-        <w:rPr>
-          <w:sz w:val="24"/>
-        </w:rPr>
-      </w:pPr>
-      <w:r>
-        <w:rPr>
-          <w:sz w:val="24"/>
-        </w:rPr>
-        <w:t>Must travel down one floor</w:t>
-      </w:r>
-    </w:p>
-    <w:p>
-      <w:pPr>
-        <w:pStyle w:val="ListParagraph"/>
-        <w:numPr>
-          <w:ilvl w:val="0"/>
-          <w:numId w:val="1"/>
-        </w:numPr>
-        <w:rPr>
-          <w:sz w:val="24"/>
-        </w:rPr>
-      </w:pPr>
-      <w:r>
-        <w:rPr>
-          <w:sz w:val="24"/>
-        </w:rPr>
-        <w:t>Start at any floor</w:t>
-      </w:r>
-    </w:p>
-    <w:p>
-      <w:pPr>
-        <w:pStyle w:val="ListParagraph"/>
-        <w:numPr>
-          <w:ilvl w:val="0"/>
-          <w:numId w:val="1"/>
-        </w:numPr>
-        <w:rPr>
-          <w:sz w:val="24"/>
-        </w:rPr>
-      </w:pPr>
-      <w:r>
-        <w:rPr>
-          <w:sz w:val="24"/>
-        </w:rPr>
-        <w:t>Max 10</w:t>
-      </w:r>
-    </w:p>
-    <w:p>
-      <w:pPr>
-        <w:pStyle w:val="ListParagraph"/>
-        <w:numPr>
-          <w:ilvl w:val="0"/>
-          <w:numId w:val="1"/>
-        </w:numPr>
-        <w:rPr>
-          <w:sz w:val="24"/>
-        </w:rPr>
-      </w:pPr>
-      <w:r>
-        <w:rPr>
-          <w:sz w:val="24"/>
-        </w:rPr>
-        <w:t>Min 1</w:t>
-      </w:r>
-    </w:p>
-    <w:p>
-      <w:pPr>
-        <w:pStyle w:val="ListParagraph"/>
-        <w:numPr>
-          <w:ilvl w:val="0"/>
-          <w:numId w:val="1"/>
-        </w:numPr>
-        <w:rPr>
-          <w:sz w:val="24"/>
-        </w:rPr>
-      </w:pPr>
-      <w:r>
-        <w:rPr>
-          <w:sz w:val="24"/>
-        </w:rPr>
-        <w:t>Wait 2 seconds between each floor</w:t>
-      </w:r>
-    </w:p>
-    <w:p>
-      <w:pPr>
-        <w:rPr>
-          <w:sz w:val="24"/>
-        </w:rPr>
-      </w:pPr>
-      <w:r>
-        <w:rPr>
-          <w:sz w:val="24"/>
-        </w:rPr>
-        <w:t>Input Floors</w:t>
-      </w:r>
-    </w:p>
-    <w:p>
-      <w:pPr>
-        <w:pStyle w:val="ListParagraph"/>
-        <w:numPr>
-          <w:ilvl w:val="0"/>
-          <w:numId w:val="2"/>
-        </w:numPr>
-        <w:rPr>
-          <w:sz w:val="24"/>
-        </w:rPr>
-      </w:pPr>
-      <w:r>
-        <w:rPr>
-          <w:sz w:val="24"/>
-        </w:rPr>
-        <w:t>1-(1)0 can be added to queue</w:t>
-      </w:r>
-    </w:p>
-    <w:p>
-      <w:pPr>
-        <w:pStyle w:val="ListParagraph"/>
-        <w:numPr>
-          <w:ilvl w:val="0"/>
-          <w:numId w:val="2"/>
-        </w:numPr>
-        <w:rPr>
-          <w:sz w:val="24"/>
-        </w:rPr>
-      </w:pPr>
-      <w:r>
-        <w:rPr>
-          <w:sz w:val="24"/>
-        </w:rPr>
-        <w:t>Works on stopped floors</w:t>
-      </w:r>
-    </w:p>
-    <w:p>
-      <w:pPr>
-        <w:pStyle w:val="ListParagraph"/>
-        <w:numPr>
-          <w:ilvl w:val="0"/>
-          <w:numId w:val="2"/>
-        </w:numPr>
-        <w:rPr>
-          <w:sz w:val="24"/>
-        </w:rPr>
-      </w:pPr>
-      <w:r>
-        <w:rPr>
-          <w:sz w:val="24"/>
-        </w:rPr>
-        <w:t>Works on moving floors</w:t>
-      </w:r>
-    </w:p>
-    <w:p>
-      <w:pPr>
-        <w:rPr>
-          <w:sz w:val="24"/>
-        </w:rPr>
-      </w:pPr>
-      <w:r>
-        <w:rPr>
-          <w:sz w:val="24"/>
-        </w:rPr>
-        <w:t>Sort Floor</w:t>
-      </w:r>
-    </w:p>
-    <w:p>
-      <w:pPr>
-        <w:pStyle w:val="ListParagraph"/>
-        <w:numPr>
-          <w:ilvl w:val="0"/>
-          <w:numId w:val="3"/>
-        </w:numPr>
-        <w:rPr>
-          <w:sz w:val="24"/>
-        </w:rPr>
-      </w:pPr>
-      <w:r>
-        <w:rPr>
-          <w:sz w:val="24"/>
-        </w:rPr>
-        <w:t>Floor sorted in direction of travel</w:t>
-      </w:r>
-    </w:p>
-    <w:p>
-      <w:pPr>
-        <w:pStyle w:val="ListParagraph"/>
-        <w:numPr>
-          <w:ilvl w:val="0"/>
-          <w:numId w:val="3"/>
-        </w:numPr>
-        <w:rPr>
-          <w:sz w:val="24"/>
-        </w:rPr>
-      </w:pPr>
-      <w:r>
-        <w:rPr>
-          <w:sz w:val="24"/>
-        </w:rPr>
-        <w:t xml:space="preserve">No duplicates </w:t>
-      </w:r>
-      <w:proofErr w:type="gramStart"/>
-      <w:r>
-        <w:rPr>
-          <w:sz w:val="24"/>
-        </w:rPr>
-        <w:t>requests</w:t>
-      </w:r>
-      <w:proofErr w:type="gramEnd"/>
-    </w:p>
-    <w:p>
-      <w:pPr>
-        <w:pStyle w:val="ListParagraph"/>
-        <w:numPr>
-          <w:ilvl w:val="0"/>
-          <w:numId w:val="3"/>
-        </w:numPr>
-        <w:rPr>
-          <w:sz w:val="24"/>
-        </w:rPr>
-      </w:pPr>
-      <w:r>
-        <w:rPr>
-          <w:sz w:val="24"/>
-        </w:rPr>
-        <w:t>Floors not on travel path are correctly sorted at end</w:t>
-      </w:r>
-    </w:p>
-    <w:p>
-      <w:pPr>
-        <w:rPr>
-          <w:sz w:val="24"/>
-        </w:rPr>
-      </w:pPr>
-      <w:r>
-        <w:rPr>
-          <w:sz w:val="24"/>
-        </w:rPr>
-        <w:t>Stop at Floor</w:t>
-      </w:r>
-    </w:p>
-    <w:p>
-      <w:pPr>
-        <w:pStyle w:val="ListParagraph"/>
-        <w:numPr>
-          <w:ilvl w:val="0"/>
-          <w:numId w:val="4"/>
-        </w:numPr>
-        <w:rPr>
-          <w:sz w:val="24"/>
-        </w:rPr>
-      </w:pPr>
-      <w:r>
-        <w:rPr>
-          <w:sz w:val="24"/>
-        </w:rPr>
-        <w:t>Detect requested floor</w:t>
-      </w:r>
-    </w:p>
-    <w:p>
-      <w:pPr>
-        <w:pStyle w:val="ListParagraph"/>
-        <w:numPr>
-          <w:ilvl w:val="0"/>
-          <w:numId w:val="4"/>
-        </w:numPr>
-        <w:rPr>
-          <w:sz w:val="24"/>
-        </w:rPr>
-      </w:pPr>
-      <w:r>
-        <w:rPr>
-          <w:sz w:val="24"/>
-        </w:rPr>
-        <w:t>Call open door</w:t>
-      </w:r>
-    </w:p>
-    <w:p>
-      <w:pPr>
-        <w:pStyle w:val="ListParagraph"/>
-        <w:numPr>
-          <w:ilvl w:val="0"/>
-          <w:numId w:val="4"/>
-        </w:numPr>
-        <w:rPr>
-          <w:sz w:val="24"/>
-        </w:rPr>
-      </w:pPr>
-      <w:r>
-        <w:rPr>
-          <w:sz w:val="24"/>
-        </w:rPr>
-        <w:t>Wait 3 seconds</w:t>
-      </w:r>
-    </w:p>
-    <w:p>
-      <w:pPr>
-        <w:pStyle w:val="ListParagraph"/>
-        <w:numPr>
-          <w:ilvl w:val="0"/>
-          <w:numId w:val="4"/>
-        </w:numPr>
-        <w:rPr>
-          <w:sz w:val="24"/>
-        </w:rPr>
-      </w:pPr>
-      <w:r>
-        <w:rPr>
-          <w:sz w:val="24"/>
-        </w:rPr>
-        <w:t>Call close door</w:t>
-      </w:r>
-    </w:p>
-    <w:p>
-      <w:pPr>
-        <w:rPr>
-          <w:sz w:val="24"/>
-        </w:rPr>
-      </w:pPr>
-      <w:r>
-        <w:rPr>
-          <w:sz w:val="24"/>
-        </w:rPr>
-        <w:t>Close Door</w:t>
-      </w:r>
-    </w:p>
-    <w:p>
-      <w:pPr>
-        <w:pStyle w:val="ListParagraph"/>
-        <w:numPr>
-          <w:ilvl w:val="0"/>
-          <w:numId w:val="5"/>
-        </w:numPr>
-        <w:rPr>
-          <w:sz w:val="24"/>
-        </w:rPr>
-      </w:pPr>
-      <w:r>
-        <w:rPr>
-          <w:sz w:val="24"/>
-        </w:rPr>
-        <w:t>Spin motor when door closing</w:t>
-      </w:r>
-    </w:p>
-    <w:p>
-      <w:pPr>
-        <w:pStyle w:val="ListParagraph"/>
-        <w:numPr>
-          <w:ilvl w:val="0"/>
-          <w:numId w:val="5"/>
-        </w:numPr>
-        <w:rPr>
-          <w:sz w:val="24"/>
-        </w:rPr>
-      </w:pPr>
-      <w:r>
-        <w:rPr>
-          <w:sz w:val="24"/>
-        </w:rPr>
-        <w:t>Interrupt waiting sequence</w:t>
-      </w:r>
-    </w:p>
-    <w:p>
-      <w:pPr>
-        <w:pStyle w:val="ListParagraph"/>
-        <w:numPr>
-          <w:ilvl w:val="0"/>
-          <w:numId w:val="5"/>
-        </w:numPr>
-        <w:rPr>
-          <w:sz w:val="24"/>
-        </w:rPr>
-      </w:pPr>
-      <w:r>
-        <w:rPr>
-          <w:sz w:val="24"/>
-        </w:rPr>
-        <w:t>Does not interrupt open door sequence</w:t>
-      </w:r>
-    </w:p>
-    <w:p>
-      <w:pPr>
-        <w:rPr>
-          <w:sz w:val="24"/>
-        </w:rPr>
-      </w:pPr>
-      <w:r>
-        <w:rPr>
-          <w:sz w:val="24"/>
-        </w:rPr>
-        <w:t>Emergency</w:t>
-      </w:r>
-    </w:p>
-    <w:p>
-      <w:pPr>
-        <w:pStyle w:val="ListParagraph"/>
-        <w:numPr>
-          <w:ilvl w:val="0"/>
-          <w:numId w:val="7"/>
-        </w:numPr>
-        <w:rPr>
-          <w:sz w:val="24"/>
-        </w:rPr>
-      </w:pPr>
-      <w:r>
-        <w:rPr>
-          <w:sz w:val="24"/>
-        </w:rPr>
-        <w:t>If ‘*” pressed, initiate emergency</w:t>
-      </w:r>
-    </w:p>
-    <w:p>
-      <w:pPr>
-        <w:pStyle w:val="ListParagraph"/>
-        <w:numPr>
-          <w:ilvl w:val="0"/>
-          <w:numId w:val="6"/>
-        </w:numPr>
-        <w:rPr>
-          <w:sz w:val="24"/>
-        </w:rPr>
-      </w:pPr>
-      <w:r>
-        <w:rPr>
-          <w:sz w:val="24"/>
-        </w:rPr>
-        <w:t>If door open and not on floor 1, close door</w:t>
-      </w:r>
-    </w:p>
-    <w:p>
-      <w:pPr>
-        <w:pStyle w:val="ListParagraph"/>
-        <w:numPr>
-          <w:ilvl w:val="0"/>
-          <w:numId w:val="6"/>
-        </w:numPr>
-        <w:rPr>
-          <w:sz w:val="24"/>
-        </w:rPr>
-      </w:pPr>
-      <w:r>
-        <w:rPr>
-          <w:sz w:val="24"/>
-        </w:rPr>
-        <w:t>Once door closed, move to floor 1</w:t>
-      </w:r>
-    </w:p>
-    <w:p>
-      <w:pPr>
-        <w:pStyle w:val="ListParagraph"/>
-        <w:numPr>
-          <w:ilvl w:val="0"/>
-          <w:numId w:val="6"/>
-        </w:numPr>
-        <w:rPr>
-          <w:sz w:val="24"/>
-        </w:rPr>
-      </w:pPr>
-      <w:r>
-        <w:rPr>
-          <w:sz w:val="24"/>
-        </w:rPr>
-        <w:t>Open door on floor 1</w:t>
-      </w:r>
-    </w:p>
-    <w:p>
-      <w:pPr>
-        <w:pStyle w:val="ListParagraph"/>
-        <w:numPr>
-          <w:ilvl w:val="0"/>
-          <w:numId w:val="6"/>
-        </w:numPr>
-        <w:rPr>
-          <w:sz w:val="24"/>
-        </w:rPr>
-      </w:pPr>
-      <w:r>
-        <w:rPr>
-          <w:sz w:val="24"/>
-        </w:rPr>
-        <w:t>Stay open for 10 seconds</w:t>
-      </w:r>
-    </w:p>
-    <w:p>
-      <w:pPr>
-        <w:pStyle w:val="ListParagraph"/>
-        <w:numPr>
-          <w:ilvl w:val="0"/>
-          <w:numId w:val="6"/>
-        </w:numPr>
-        <w:rPr>
-          <w:sz w:val="24"/>
-        </w:rPr>
-      </w:pPr>
-      <w:r>
-        <w:rPr>
-          <w:sz w:val="24"/>
-        </w:rPr>
-        <w:t>Close door after 10 seconds</w:t>
+        <w:t xml:space="preserve"> seconds</w:t>
       </w:r>
     </w:p>
     <w:p>
@@ -2136,6 +2160,7 @@
     <w:lsdException w:name="HTML Sample" w:semiHidden="1" w:unhideWhenUsed="1"/>
     <w:lsdException w:name="HTML Typewriter" w:semiHidden="1" w:unhideWhenUsed="1"/>
     <w:lsdException w:name="HTML Variable" w:semiHidden="1" w:unhideWhenUsed="1"/>
+    <w:lsdException w:name="Normal Table" w:semiHidden="1" w:unhideWhenUsed="1"/>
     <w:lsdException w:name="annotation subject" w:semiHidden="1" w:unhideWhenUsed="1"/>
     <w:lsdException w:name="No List" w:semiHidden="1" w:unhideWhenUsed="1"/>
     <w:lsdException w:name="Outline List 1" w:semiHidden="1" w:unhideWhenUsed="1"/>
@@ -2182,8 +2207,10 @@
     <w:lsdException w:name="Table Subtle 2" w:semiHidden="1" w:unhideWhenUsed="1"/>
     <w:lsdException w:name="Table Web 1" w:semiHidden="1" w:unhideWhenUsed="1"/>
     <w:lsdException w:name="Table Web 2" w:semiHidden="1" w:unhideWhenUsed="1"/>
+    <w:lsdException w:name="Table Web 3" w:semiHidden="1" w:unhideWhenUsed="1"/>
     <w:lsdException w:name="Balloon Text" w:semiHidden="1" w:unhideWhenUsed="1"/>
     <w:lsdException w:name="Table Grid" w:uiPriority="39"/>
+    <w:lsdException w:name="Table Theme" w:semiHidden="1" w:unhideWhenUsed="1"/>
     <w:lsdException w:name="Placeholder Text" w:semiHidden="1"/>
     <w:lsdException w:name="No Spacing" w:uiPriority="1" w:qFormat="1"/>
     <w:lsdException w:name="Light Shading" w:uiPriority="60"/>

</xml_diff>